<commit_message>
Adicionado resumo e abstract
</commit_message>
<xml_diff>
--- a/Teste de Software.docx
+++ b/Teste de Software.docx
@@ -596,30 +596,6 @@
     <w:p>
       <w:pPr>
         <w:pStyle w:val="Texto1"/>
-      </w:pPr>
-      <w:r>
-        <w:lastRenderedPageBreak/>
-        <w:t>Esse trabalho tem como objetivo dar uma pequena introdução ao conceito de informática, e de forma simples mostrando os diversos recursos e dispositivos para quem está começando ou querendo aprender uma nova informação.</w:t>
-      </w:r>
-      <w:r>
-        <w:t xml:space="preserve"> </w:t>
-      </w:r>
-      <w:r>
-        <w:t>Discutiremos</w:t>
-      </w:r>
-      <w:r>
-        <w:t xml:space="preserve"> desde </w:t>
-      </w:r>
-      <w:r>
-        <w:t>os assuntos relacionados ao hardware quanto ao software</w:t>
-      </w:r>
-      <w:r>
-        <w:t>.</w:t>
-      </w:r>
-    </w:p>
-    <w:p>
-      <w:pPr>
-        <w:pStyle w:val="Texto1"/>
         <w:sectPr>
           <w:headerReference w:type="default" r:id="rId13"/>
           <w:pgSz w:w="11906" w:h="16838" w:code="9"/>
@@ -629,140 +605,9 @@
           <w:docGrid w:linePitch="360"/>
         </w:sectPr>
       </w:pPr>
-    </w:p>
-    <w:p>
-      <w:pPr>
-        <w:pStyle w:val="Texto1"/>
-        <w:rPr>
-          <w:lang w:val="en-US"/>
-        </w:rPr>
-      </w:pPr>
-      <w:r>
-        <w:rPr>
-          <w:lang w:val="en-US"/>
-        </w:rPr>
+      <w:r>
         <w:lastRenderedPageBreak/>
-        <w:t>This work h</w:t>
-      </w:r>
-      <w:r>
-        <w:rPr>
-          <w:lang w:val="en-US"/>
-        </w:rPr>
-        <w:t>as as objective give us a short</w:t>
-      </w:r>
-      <w:r>
-        <w:rPr>
-          <w:lang w:val="en-US"/>
-        </w:rPr>
-        <w:t xml:space="preserve"> </w:t>
-      </w:r>
-      <w:r>
-        <w:rPr>
-          <w:lang w:val="en-US"/>
-        </w:rPr>
-        <w:t>introduction to the</w:t>
-      </w:r>
-      <w:r>
-        <w:rPr>
-          <w:lang w:val="en-US"/>
-        </w:rPr>
-        <w:t xml:space="preserve"> concept</w:t>
-      </w:r>
-      <w:r>
-        <w:rPr>
-          <w:lang w:val="en-US"/>
-        </w:rPr>
-        <w:t xml:space="preserve"> of </w:t>
-      </w:r>
-      <w:r>
-        <w:rPr>
-          <w:lang w:val="en-US"/>
-        </w:rPr>
-        <w:t>Informatics</w:t>
-      </w:r>
-      <w:r>
-        <w:rPr>
-          <w:lang w:val="en-US"/>
-        </w:rPr>
-        <w:t xml:space="preserve"> and in a simple w</w:t>
-      </w:r>
-      <w:r>
-        <w:rPr>
-          <w:lang w:val="en-US"/>
-        </w:rPr>
-        <w:t>ay show off</w:t>
-      </w:r>
-      <w:r>
-        <w:rPr>
-          <w:lang w:val="en-US"/>
-        </w:rPr>
-        <w:t xml:space="preserve"> </w:t>
-      </w:r>
-      <w:r>
-        <w:rPr>
-          <w:lang w:val="en-US"/>
-        </w:rPr>
-        <w:t>the variety of</w:t>
-      </w:r>
-      <w:r>
-        <w:rPr>
-          <w:lang w:val="en-US"/>
-        </w:rPr>
-        <w:t xml:space="preserve"> resources and devices for whom is starting</w:t>
-      </w:r>
-      <w:r>
-        <w:rPr>
-          <w:lang w:val="en-US"/>
-        </w:rPr>
-        <w:t xml:space="preserve"> out</w:t>
-      </w:r>
-      <w:r>
-        <w:rPr>
-          <w:lang w:val="en-US"/>
-        </w:rPr>
-        <w:t xml:space="preserve"> or want</w:t>
-      </w:r>
-      <w:r>
-        <w:rPr>
-          <w:lang w:val="en-US"/>
-        </w:rPr>
-        <w:t>ing to</w:t>
-      </w:r>
-      <w:r>
-        <w:rPr>
-          <w:lang w:val="en-US"/>
-        </w:rPr>
-        <w:t xml:space="preserve"> learn </w:t>
-      </w:r>
-      <w:r>
-        <w:rPr>
-          <w:lang w:val="en-US"/>
-        </w:rPr>
-        <w:t>new</w:t>
-      </w:r>
-      <w:r>
-        <w:rPr>
-          <w:lang w:val="en-US"/>
-        </w:rPr>
-        <w:t xml:space="preserve"> information. We will discuss since subjects relate</w:t>
-      </w:r>
-      <w:r>
-        <w:rPr>
-          <w:lang w:val="en-US"/>
-        </w:rPr>
-        <w:t>d</w:t>
-      </w:r>
-      <w:r>
-        <w:rPr>
-          <w:lang w:val="en-US"/>
-        </w:rPr>
-        <w:t xml:space="preserve"> about hardware as to software</w:t>
-      </w:r>
-      <w:r>
-        <w:rPr>
-          <w:lang w:val="en-US"/>
-        </w:rPr>
-        <w:t>.</w:t>
+        <w:t>Teste de software é o processo de executar programas com o objetivo de encontrar defeitos, possíveis falhas.Um projeto bem organizado tem um plano para testes, e sua estratégia é desenvolvida pelo gerente de projeto, engenheiros de software ou especialistas em testes.Testes de desenvolvedor focam na verificação, isto é, garantir que o software implementa corretamente uma função específica. Testes de Revisão de Configuração focam na validação, isto é, conferir se os requisitos do cliente foram satisfeitos e estão funcionado corretamente.</w:t>
       </w:r>
     </w:p>
     <w:p>
@@ -780,6 +625,49 @@
           <w:docGrid w:linePitch="360"/>
         </w:sectPr>
       </w:pPr>
+      <w:r>
+        <w:rPr>
+          <w:lang w:val="en-US"/>
+        </w:rPr>
+        <w:lastRenderedPageBreak/>
+        <w:t xml:space="preserve">Software testing is the process of running programs with the goal of finding defects, possible failures. A well-organised project has a plan for testing, and their strategy is developed by the project manager, software engineers or testers specialists Developer tests focus on verification, or in other words, ensure that the software implements a specific function </w:t>
+      </w:r>
+      <w:r>
+        <w:rPr>
+          <w:lang w:val="en-US"/>
+        </w:rPr>
+        <w:t>correctly</w:t>
+      </w:r>
+      <w:r>
+        <w:rPr>
+          <w:lang w:val="en-US"/>
+        </w:rPr>
+        <w:t xml:space="preserve">. Configuration Review tests focus on validation, </w:t>
+      </w:r>
+      <w:r>
+        <w:rPr>
+          <w:lang w:val="en-US"/>
+        </w:rPr>
+        <w:t>or in other words</w:t>
+      </w:r>
+      <w:r>
+        <w:rPr>
+          <w:lang w:val="en-US"/>
+        </w:rPr>
+        <w:t xml:space="preserve">, make sure that customer requirements </w:t>
+      </w:r>
+      <w:r>
+        <w:rPr>
+          <w:lang w:val="en-US"/>
+        </w:rPr>
+        <w:t>were satisfi</w:t>
+      </w:r>
+      <w:r>
+        <w:rPr>
+          <w:lang w:val="en-US"/>
+        </w:rPr>
+        <w:t>ed and are working properly.</w:t>
+      </w:r>
     </w:p>
     <w:p>
       <w:pPr>
@@ -10252,6 +10140,7 @@
       <w:r>
         <w:rPr>
           <w:noProof/>
+          <w:lang w:val="en-US"/>
         </w:rPr>
         <mc:AlternateContent>
           <mc:Choice Requires="wps">
@@ -10301,24 +10190,14 @@
                             <w:r>
                               <w:t xml:space="preserve">Figure </w:t>
                             </w:r>
-                            <w:r>
-                              <w:fldChar w:fldCharType="begin"/>
-                            </w:r>
-                            <w:r>
-                              <w:instrText xml:space="preserve"> SEQ Figure \* ARABIC </w:instrText>
-                            </w:r>
-                            <w:r>
-                              <w:fldChar w:fldCharType="separate"/>
-                            </w:r>
-                            <w:r>
-                              <w:rPr>
-                                <w:noProof/>
-                              </w:rPr>
-                              <w:t>1</w:t>
-                            </w:r>
-                            <w:r>
-                              <w:fldChar w:fldCharType="end"/>
-                            </w:r>
+                            <w:fldSimple w:instr=" SEQ Figure \* ARABIC ">
+                              <w:r>
+                                <w:rPr>
+                                  <w:noProof/>
+                                </w:rPr>
+                                <w:t>1</w:t>
+                              </w:r>
+                            </w:fldSimple>
                             <w:r>
                               <w:t>: Confiabilidade do Software</w:t>
                             </w:r>
@@ -10358,24 +10237,14 @@
                       <w:r>
                         <w:t xml:space="preserve">Figure </w:t>
                       </w:r>
-                      <w:r>
-                        <w:fldChar w:fldCharType="begin"/>
-                      </w:r>
-                      <w:r>
-                        <w:instrText xml:space="preserve"> SEQ Figure \* ARABIC </w:instrText>
-                      </w:r>
-                      <w:r>
-                        <w:fldChar w:fldCharType="separate"/>
-                      </w:r>
-                      <w:r>
-                        <w:rPr>
-                          <w:noProof/>
-                        </w:rPr>
-                        <w:t>1</w:t>
-                      </w:r>
-                      <w:r>
-                        <w:fldChar w:fldCharType="end"/>
-                      </w:r>
+                      <w:fldSimple w:instr=" SEQ Figure \* ARABIC ">
+                        <w:r>
+                          <w:rPr>
+                            <w:noProof/>
+                          </w:rPr>
+                          <w:t>1</w:t>
+                        </w:r>
+                      </w:fldSimple>
                       <w:r>
                         <w:t>: Confiabilidade do Software</w:t>
                       </w:r>
@@ -10730,6 +10599,7 @@
       <w:r>
         <w:rPr>
           <w:noProof/>
+          <w:lang w:val="en-US"/>
         </w:rPr>
         <mc:AlternateContent>
           <mc:Choice Requires="wps">
@@ -10779,24 +10649,14 @@
                             <w:r>
                               <w:t xml:space="preserve">Figure </w:t>
                             </w:r>
-                            <w:r>
-                              <w:fldChar w:fldCharType="begin"/>
-                            </w:r>
-                            <w:r>
-                              <w:instrText xml:space="preserve"> SEQ Figure \* ARABIC </w:instrText>
-                            </w:r>
-                            <w:r>
-                              <w:fldChar w:fldCharType="separate"/>
-                            </w:r>
-                            <w:r>
-                              <w:rPr>
-                                <w:noProof/>
-                              </w:rPr>
-                              <w:t>2</w:t>
-                            </w:r>
-                            <w:r>
-                              <w:fldChar w:fldCharType="end"/>
-                            </w:r>
+                            <w:fldSimple w:instr=" SEQ Figure \* ARABIC ">
+                              <w:r>
+                                <w:rPr>
+                                  <w:noProof/>
+                                </w:rPr>
+                                <w:t>2</w:t>
+                              </w:r>
+                            </w:fldSimple>
                             <w:r>
                               <w:t>: Noticia de falha de segurança da Symantec</w:t>
                             </w:r>
@@ -10832,24 +10692,14 @@
                       <w:r>
                         <w:t xml:space="preserve">Figure </w:t>
                       </w:r>
-                      <w:r>
-                        <w:fldChar w:fldCharType="begin"/>
-                      </w:r>
-                      <w:r>
-                        <w:instrText xml:space="preserve"> SEQ Figure \* ARABIC </w:instrText>
-                      </w:r>
-                      <w:r>
-                        <w:fldChar w:fldCharType="separate"/>
-                      </w:r>
-                      <w:r>
-                        <w:rPr>
-                          <w:noProof/>
-                        </w:rPr>
-                        <w:t>2</w:t>
-                      </w:r>
-                      <w:r>
-                        <w:fldChar w:fldCharType="end"/>
-                      </w:r>
+                      <w:fldSimple w:instr=" SEQ Figure \* ARABIC ">
+                        <w:r>
+                          <w:rPr>
+                            <w:noProof/>
+                          </w:rPr>
+                          <w:t>2</w:t>
+                        </w:r>
+                      </w:fldSimple>
                       <w:r>
                         <w:t>: Noticia de falha de segurança da Symantec</w:t>
                       </w:r>
@@ -11097,6 +10947,9 @@
         <w:pStyle w:val="Texto1"/>
       </w:pPr>
       <w:r>
+        <w:rPr>
+          <w:lang w:val="en-US"/>
+        </w:rPr>
         <mc:AlternateContent>
           <mc:Choice Requires="wps">
             <w:drawing>
@@ -11151,24 +11004,14 @@
                             <w:r>
                               <w:t xml:space="preserve">Figure </w:t>
                             </w:r>
-                            <w:r>
-                              <w:fldChar w:fldCharType="begin"/>
-                            </w:r>
-                            <w:r>
-                              <w:instrText xml:space="preserve"> SEQ Figure \* ARABIC </w:instrText>
-                            </w:r>
-                            <w:r>
-                              <w:fldChar w:fldCharType="separate"/>
-                            </w:r>
-                            <w:r>
-                              <w:rPr>
-                                <w:noProof/>
-                              </w:rPr>
-                              <w:t>3</w:t>
-                            </w:r>
-                            <w:r>
-                              <w:fldChar w:fldCharType="end"/>
-                            </w:r>
+                            <w:fldSimple w:instr=" SEQ Figure \* ARABIC ">
+                              <w:r>
+                                <w:rPr>
+                                  <w:noProof/>
+                                </w:rPr>
+                                <w:t>3</w:t>
+                              </w:r>
+                            </w:fldSimple>
                             <w:r>
                               <w:t>: Fases do Desenvolvimento de Software</w:t>
                             </w:r>
@@ -11210,24 +11053,14 @@
                       <w:r>
                         <w:t xml:space="preserve">Figure </w:t>
                       </w:r>
-                      <w:r>
-                        <w:fldChar w:fldCharType="begin"/>
-                      </w:r>
-                      <w:r>
-                        <w:instrText xml:space="preserve"> SEQ Figure \* ARABIC </w:instrText>
-                      </w:r>
-                      <w:r>
-                        <w:fldChar w:fldCharType="separate"/>
-                      </w:r>
-                      <w:r>
-                        <w:rPr>
-                          <w:noProof/>
-                        </w:rPr>
-                        <w:t>3</w:t>
-                      </w:r>
-                      <w:r>
-                        <w:fldChar w:fldCharType="end"/>
-                      </w:r>
+                      <w:fldSimple w:instr=" SEQ Figure \* ARABIC ">
+                        <w:r>
+                          <w:rPr>
+                            <w:noProof/>
+                          </w:rPr>
+                          <w:t>3</w:t>
+                        </w:r>
+                      </w:fldSimple>
                       <w:r>
                         <w:t>: Fases do Desenvolvimento de Software</w:t>
                       </w:r>
@@ -11451,6 +11284,7 @@
       <w:r>
         <w:rPr>
           <w:noProof/>
+          <w:lang w:val="en-US"/>
         </w:rPr>
         <mc:AlternateContent>
           <mc:Choice Requires="wps">
@@ -11504,24 +11338,14 @@
                             <w:r>
                               <w:t xml:space="preserve">Figure </w:t>
                             </w:r>
-                            <w:r>
-                              <w:fldChar w:fldCharType="begin"/>
-                            </w:r>
-                            <w:r>
-                              <w:instrText xml:space="preserve"> SEQ Figure \* ARABIC </w:instrText>
-                            </w:r>
-                            <w:r>
-                              <w:fldChar w:fldCharType="separate"/>
-                            </w:r>
-                            <w:r>
-                              <w:rPr>
-                                <w:noProof/>
-                              </w:rPr>
-                              <w:t>4</w:t>
-                            </w:r>
-                            <w:r>
-                              <w:fldChar w:fldCharType="end"/>
-                            </w:r>
+                            <w:fldSimple w:instr=" SEQ Figure \* ARABIC ">
+                              <w:r>
+                                <w:rPr>
+                                  <w:noProof/>
+                                </w:rPr>
+                                <w:t>4</w:t>
+                              </w:r>
+                            </w:fldSimple>
                             <w:r>
                               <w:t>: Qualidade do Software.</w:t>
                             </w:r>
@@ -11561,24 +11385,14 @@
                       <w:r>
                         <w:t xml:space="preserve">Figure </w:t>
                       </w:r>
-                      <w:r>
-                        <w:fldChar w:fldCharType="begin"/>
-                      </w:r>
-                      <w:r>
-                        <w:instrText xml:space="preserve"> SEQ Figure \* ARABIC </w:instrText>
-                      </w:r>
-                      <w:r>
-                        <w:fldChar w:fldCharType="separate"/>
-                      </w:r>
-                      <w:r>
-                        <w:rPr>
-                          <w:noProof/>
-                        </w:rPr>
-                        <w:t>4</w:t>
-                      </w:r>
-                      <w:r>
-                        <w:fldChar w:fldCharType="end"/>
-                      </w:r>
+                      <w:fldSimple w:instr=" SEQ Figure \* ARABIC ">
+                        <w:r>
+                          <w:rPr>
+                            <w:noProof/>
+                          </w:rPr>
+                          <w:t>4</w:t>
+                        </w:r>
+                      </w:fldSimple>
                       <w:r>
                         <w:t>: Qualidade do Software.</w:t>
                       </w:r>
@@ -11962,6 +11776,9 @@
         </w:numPr>
       </w:pPr>
       <w:r>
+        <w:rPr>
+          <w:lang w:val="en-US"/>
+        </w:rPr>
         <mc:AlternateContent>
           <mc:Choice Requires="wps">
             <w:drawing>
@@ -12016,24 +11833,14 @@
                             <w:r>
                               <w:t xml:space="preserve">Figure </w:t>
                             </w:r>
-                            <w:r>
-                              <w:fldChar w:fldCharType="begin"/>
-                            </w:r>
-                            <w:r>
-                              <w:instrText xml:space="preserve"> SEQ Figure \* ARABIC </w:instrText>
-                            </w:r>
-                            <w:r>
-                              <w:fldChar w:fldCharType="separate"/>
-                            </w:r>
-                            <w:r>
-                              <w:rPr>
-                                <w:noProof/>
-                              </w:rPr>
-                              <w:t>5</w:t>
-                            </w:r>
-                            <w:r>
-                              <w:fldChar w:fldCharType="end"/>
-                            </w:r>
+                            <w:fldSimple w:instr=" SEQ Figure \* ARABIC ">
+                              <w:r>
+                                <w:rPr>
+                                  <w:noProof/>
+                                </w:rPr>
+                                <w:t>5</w:t>
+                              </w:r>
+                            </w:fldSimple>
                             <w:r>
                               <w:t>: Requisitos e ciclos</w:t>
                             </w:r>
@@ -12075,24 +11882,14 @@
                       <w:r>
                         <w:t xml:space="preserve">Figure </w:t>
                       </w:r>
-                      <w:r>
-                        <w:fldChar w:fldCharType="begin"/>
-                      </w:r>
-                      <w:r>
-                        <w:instrText xml:space="preserve"> SEQ Figure \* ARABIC </w:instrText>
-                      </w:r>
-                      <w:r>
-                        <w:fldChar w:fldCharType="separate"/>
-                      </w:r>
-                      <w:r>
-                        <w:rPr>
-                          <w:noProof/>
-                        </w:rPr>
-                        <w:t>5</w:t>
-                      </w:r>
-                      <w:r>
-                        <w:fldChar w:fldCharType="end"/>
-                      </w:r>
+                      <w:fldSimple w:instr=" SEQ Figure \* ARABIC ">
+                        <w:r>
+                          <w:rPr>
+                            <w:noProof/>
+                          </w:rPr>
+                          <w:t>5</w:t>
+                        </w:r>
+                      </w:fldSimple>
                       <w:r>
                         <w:t>: Requisitos e ciclos</w:t>
                       </w:r>
@@ -14109,27 +13906,14 @@
       <w:r>
         <w:t xml:space="preserve">Figure </w:t>
       </w:r>
-      <w:r>
-        <w:fldChar w:fldCharType="begin"/>
-      </w:r>
-      <w:r>
-        <w:instrText xml:space="preserve"> SEQ Figure \* ARABIC </w:instrText>
-      </w:r>
-      <w:r>
-        <w:fldChar w:fldCharType="separate"/>
-      </w:r>
-      <w:r>
-        <w:rPr>
-          <w:noProof/>
-        </w:rPr>
-        <w:t>6</w:t>
-      </w:r>
-      <w:r>
-        <w:rPr>
-          <w:noProof/>
-        </w:rPr>
-        <w:fldChar w:fldCharType="end"/>
-      </w:r>
+      <w:fldSimple w:instr=" SEQ Figure \* ARABIC ">
+        <w:r>
+          <w:rPr>
+            <w:noProof/>
+          </w:rPr>
+          <w:t>6</w:t>
+        </w:r>
+      </w:fldSimple>
       <w:r>
         <w:t>: Ambientes de teste de Software</w:t>
       </w:r>
@@ -15731,27 +15515,14 @@
       <w:r>
         <w:t xml:space="preserve">Figure </w:t>
       </w:r>
-      <w:r>
-        <w:fldChar w:fldCharType="begin"/>
-      </w:r>
-      <w:r>
-        <w:instrText xml:space="preserve"> SEQ Figure \* ARABIC </w:instrText>
-      </w:r>
-      <w:r>
-        <w:fldChar w:fldCharType="separate"/>
-      </w:r>
-      <w:r>
-        <w:rPr>
-          <w:noProof/>
-        </w:rPr>
-        <w:t>7</w:t>
-      </w:r>
-      <w:r>
-        <w:rPr>
-          <w:noProof/>
-        </w:rPr>
-        <w:fldChar w:fldCharType="end"/>
-      </w:r>
+      <w:fldSimple w:instr=" SEQ Figure \* ARABIC ">
+        <w:r>
+          <w:rPr>
+            <w:noProof/>
+          </w:rPr>
+          <w:t>7</w:t>
+        </w:r>
+      </w:fldSimple>
       <w:r>
         <w:t>: Ambiente de maquinas virtuais</w:t>
       </w:r>
@@ -16635,27 +16406,14 @@
       <w:r>
         <w:t xml:space="preserve"> </w:t>
       </w:r>
-      <w:r>
-        <w:fldChar w:fldCharType="begin"/>
-      </w:r>
-      <w:r>
-        <w:instrText xml:space="preserve"> SEQ Table \* ARABIC </w:instrText>
-      </w:r>
-      <w:r>
-        <w:fldChar w:fldCharType="separate"/>
-      </w:r>
-      <w:r>
-        <w:rPr>
-          <w:noProof/>
-        </w:rPr>
-        <w:t>1</w:t>
-      </w:r>
-      <w:r>
-        <w:rPr>
-          <w:noProof/>
-        </w:rPr>
-        <w:fldChar w:fldCharType="end"/>
-      </w:r>
+      <w:fldSimple w:instr=" SEQ Table \* ARABIC ">
+        <w:r>
+          <w:rPr>
+            <w:noProof/>
+          </w:rPr>
+          <w:t>1</w:t>
+        </w:r>
+      </w:fldSimple>
       <w:r>
         <w:t>: Organização testes atributos de acordo com os tipos de testes</w:t>
       </w:r>
@@ -19697,27 +19455,14 @@
       <w:r>
         <w:t xml:space="preserve">Figure </w:t>
       </w:r>
-      <w:r>
-        <w:fldChar w:fldCharType="begin"/>
-      </w:r>
-      <w:r>
-        <w:instrText xml:space="preserve"> SEQ Figure \* ARABIC </w:instrText>
-      </w:r>
-      <w:r>
-        <w:fldChar w:fldCharType="separate"/>
-      </w:r>
-      <w:r>
-        <w:rPr>
-          <w:noProof/>
-        </w:rPr>
-        <w:t>8</w:t>
-      </w:r>
-      <w:r>
-        <w:rPr>
-          <w:noProof/>
-        </w:rPr>
-        <w:fldChar w:fldCharType="end"/>
-      </w:r>
+      <w:fldSimple w:instr=" SEQ Figure \* ARABIC ">
+        <w:r>
+          <w:rPr>
+            <w:noProof/>
+          </w:rPr>
+          <w:t>8</w:t>
+        </w:r>
+      </w:fldSimple>
       <w:r>
         <w:t>: Impacto vs. Probabilidade</w:t>
       </w:r>
@@ -19810,27 +19555,14 @@
       <w:r>
         <w:t xml:space="preserve">Figure </w:t>
       </w:r>
-      <w:r>
-        <w:fldChar w:fldCharType="begin"/>
-      </w:r>
-      <w:r>
-        <w:instrText xml:space="preserve"> SEQ Figure \* ARABIC </w:instrText>
-      </w:r>
-      <w:r>
-        <w:fldChar w:fldCharType="separate"/>
-      </w:r>
-      <w:r>
-        <w:rPr>
-          <w:noProof/>
-        </w:rPr>
-        <w:t>9</w:t>
-      </w:r>
-      <w:r>
-        <w:rPr>
-          <w:noProof/>
-        </w:rPr>
-        <w:fldChar w:fldCharType="end"/>
-      </w:r>
+      <w:fldSimple w:instr=" SEQ Figure \* ARABIC ">
+        <w:r>
+          <w:rPr>
+            <w:noProof/>
+          </w:rPr>
+          <w:t>9</w:t>
+        </w:r>
+      </w:fldSimple>
       <w:r>
         <w:t>: Matriz de priorização de riscos</w:t>
       </w:r>
@@ -20253,24 +19985,14 @@
       <w:r>
         <w:t xml:space="preserve">Figure </w:t>
       </w:r>
-      <w:r>
-        <w:fldChar w:fldCharType="begin"/>
-      </w:r>
-      <w:r>
-        <w:instrText xml:space="preserve"> SEQ Figure \* ARABIC </w:instrText>
-      </w:r>
-      <w:r>
-        <w:fldChar w:fldCharType="separate"/>
-      </w:r>
-      <w:r>
-        <w:rPr>
-          <w:noProof/>
-        </w:rPr>
-        <w:t>10</w:t>
-      </w:r>
-      <w:r>
-        <w:fldChar w:fldCharType="end"/>
-      </w:r>
+      <w:fldSimple w:instr=" SEQ Figure \* ARABIC ">
+        <w:r>
+          <w:rPr>
+            <w:noProof/>
+          </w:rPr>
+          <w:t>10</w:t>
+        </w:r>
+      </w:fldSimple>
       <w:r>
         <w:t xml:space="preserve">: Ciclo </w:t>
       </w:r>
@@ -20978,24 +20700,14 @@
       <w:r>
         <w:t xml:space="preserve">Figure </w:t>
       </w:r>
-      <w:r>
-        <w:fldChar w:fldCharType="begin"/>
-      </w:r>
-      <w:r>
-        <w:instrText xml:space="preserve"> SEQ Figure \* ARABIC </w:instrText>
-      </w:r>
-      <w:r>
-        <w:fldChar w:fldCharType="separate"/>
-      </w:r>
-      <w:r>
-        <w:rPr>
-          <w:noProof/>
-        </w:rPr>
-        <w:t>11</w:t>
-      </w:r>
-      <w:r>
-        <w:fldChar w:fldCharType="end"/>
-      </w:r>
+      <w:fldSimple w:instr=" SEQ Figure \* ARABIC ">
+        <w:r>
+          <w:rPr>
+            <w:noProof/>
+          </w:rPr>
+          <w:t>11</w:t>
+        </w:r>
+      </w:fldSimple>
       <w:r>
         <w:t>: Plano de teste</w:t>
       </w:r>
@@ -21304,24 +21016,14 @@
       <w:r>
         <w:t xml:space="preserve">Figure </w:t>
       </w:r>
-      <w:r>
-        <w:fldChar w:fldCharType="begin"/>
-      </w:r>
-      <w:r>
-        <w:instrText xml:space="preserve"> SEQ Figure \* ARABIC </w:instrText>
-      </w:r>
-      <w:r>
-        <w:fldChar w:fldCharType="separate"/>
-      </w:r>
-      <w:r>
-        <w:rPr>
-          <w:noProof/>
-        </w:rPr>
-        <w:t>12</w:t>
-      </w:r>
-      <w:r>
-        <w:fldChar w:fldCharType="end"/>
-      </w:r>
+      <w:fldSimple w:instr=" SEQ Figure \* ARABIC ">
+        <w:r>
+          <w:rPr>
+            <w:noProof/>
+          </w:rPr>
+          <w:t>12</w:t>
+        </w:r>
+      </w:fldSimple>
       <w:r>
         <w:t>: Documentação da Elaboração dos Testes</w:t>
       </w:r>
@@ -21596,24 +21298,14 @@
       <w:r>
         <w:t xml:space="preserve">Figure </w:t>
       </w:r>
-      <w:r>
-        <w:fldChar w:fldCharType="begin"/>
-      </w:r>
-      <w:r>
-        <w:instrText xml:space="preserve"> SEQ Figure \* ARABIC </w:instrText>
-      </w:r>
-      <w:r>
-        <w:fldChar w:fldCharType="separate"/>
-      </w:r>
-      <w:r>
-        <w:rPr>
-          <w:noProof/>
-        </w:rPr>
-        <w:t>13</w:t>
-      </w:r>
-      <w:r>
-        <w:fldChar w:fldCharType="end"/>
-      </w:r>
+      <w:fldSimple w:instr=" SEQ Figure \* ARABIC ">
+        <w:r>
+          <w:rPr>
+            <w:noProof/>
+          </w:rPr>
+          <w:t>13</w:t>
+        </w:r>
+      </w:fldSimple>
       <w:r>
         <w:t>: Casos de teste</w:t>
       </w:r>
@@ -21822,24 +21514,14 @@
       <w:r>
         <w:t xml:space="preserve">Figure </w:t>
       </w:r>
-      <w:r>
-        <w:fldChar w:fldCharType="begin"/>
-      </w:r>
-      <w:r>
-        <w:instrText xml:space="preserve"> SEQ Figure \* ARABIC </w:instrText>
-      </w:r>
-      <w:r>
-        <w:fldChar w:fldCharType="separate"/>
-      </w:r>
-      <w:r>
-        <w:rPr>
-          <w:noProof/>
-        </w:rPr>
-        <w:t>14</w:t>
-      </w:r>
-      <w:r>
-        <w:fldChar w:fldCharType="end"/>
-      </w:r>
+      <w:fldSimple w:instr=" SEQ Figure \* ARABIC ">
+        <w:r>
+          <w:rPr>
+            <w:noProof/>
+          </w:rPr>
+          <w:t>14</w:t>
+        </w:r>
+      </w:fldSimple>
       <w:r>
         <w:t>: Exemplo de caso de teste</w:t>
       </w:r>
@@ -22905,8 +22587,6 @@
         <w:pStyle w:val="Heading2"/>
       </w:pPr>
       <w:bookmarkStart w:id="108" w:name="_Toc430443974"/>
-      <w:bookmarkStart w:id="109" w:name="_GoBack"/>
-      <w:bookmarkEnd w:id="109"/>
       <w:r>
         <w:t>Classe de Equivalência</w:t>
       </w:r>
@@ -23341,11 +23021,11 @@
       <w:pPr>
         <w:pStyle w:val="Heading2"/>
       </w:pPr>
-      <w:bookmarkStart w:id="110" w:name="_Toc430443975"/>
+      <w:bookmarkStart w:id="109" w:name="_Toc430443975"/>
       <w:r>
         <w:t>Análise de Valor-Limite</w:t>
       </w:r>
-      <w:bookmarkEnd w:id="110"/>
+      <w:bookmarkEnd w:id="109"/>
     </w:p>
     <w:p>
       <w:pPr>
@@ -23826,12 +23506,12 @@
       <w:pPr>
         <w:pStyle w:val="Heading2"/>
       </w:pPr>
-      <w:bookmarkStart w:id="111" w:name="_Toc430443976"/>
+      <w:bookmarkStart w:id="110" w:name="_Toc430443976"/>
       <w:r>
         <w:lastRenderedPageBreak/>
         <w:t>Refinamento por Probabilidade de Erro</w:t>
       </w:r>
-      <w:bookmarkEnd w:id="111"/>
+      <w:bookmarkEnd w:id="110"/>
     </w:p>
     <w:p>
       <w:pPr>
@@ -24535,12 +24215,12 @@
       <w:pPr>
         <w:pStyle w:val="Heading2"/>
       </w:pPr>
-      <w:bookmarkStart w:id="112" w:name="_Toc430443977"/>
+      <w:bookmarkStart w:id="111" w:name="_Toc430443977"/>
       <w:r>
         <w:lastRenderedPageBreak/>
         <w:t>Desafios</w:t>
       </w:r>
-      <w:bookmarkEnd w:id="112"/>
+      <w:bookmarkEnd w:id="111"/>
     </w:p>
     <w:p>
       <w:pPr>
@@ -24607,11 +24287,40 @@
       <w:pPr>
         <w:pStyle w:val="Heading1"/>
       </w:pPr>
-      <w:bookmarkStart w:id="113" w:name="_Toc430443978"/>
+      <w:bookmarkStart w:id="112" w:name="_Toc430443978"/>
       <w:r>
         <w:lastRenderedPageBreak/>
         <w:t>Execução dos testes</w:t>
       </w:r>
+      <w:bookmarkEnd w:id="112"/>
+    </w:p>
+    <w:p>
+      <w:pPr>
+        <w:pStyle w:val="Texto1"/>
+      </w:pPr>
+      <w:r>
+        <w:t>Executar o software não é testa-lo, a execução é apenas uma das etapas do teste, que este na verdade se subdivide 4 partes que se caracterizam como etapas: Iniciação, especificação (que é o que se espera que o programa faça), a própria execução e a entrega.</w:t>
+      </w:r>
+    </w:p>
+    <w:p>
+      <w:pPr>
+        <w:pStyle w:val="Texto1"/>
+      </w:pPr>
+      <w:r>
+        <w:t xml:space="preserve">Existem duas formas de executar testes, a primeira é a forma estática, na qual o código é examinado e a segunda é a dinâmica, nesta o código é executado. </w:t>
+      </w:r>
+    </w:p>
+    <w:p>
+      <w:pPr>
+        <w:pStyle w:val="Heading2"/>
+      </w:pPr>
+      <w:bookmarkStart w:id="113" w:name="_Toc430443979"/>
+      <w:r>
+        <w:t>Forma estática</w:t>
+      </w:r>
+      <w:r>
+        <w:t>:</w:t>
+      </w:r>
       <w:bookmarkEnd w:id="113"/>
     </w:p>
     <w:p>
@@ -24619,74 +24328,45 @@
         <w:pStyle w:val="Texto1"/>
       </w:pPr>
       <w:r>
-        <w:t>Executar o software não é testa-lo, a execução é apenas uma das etapas do teste, que este na verdade se subdivide 4 partes que se caracterizam como etapas: Iniciação, especificação (que é o que se espera que o programa faça), a própria execução e a entrega.</w:t>
-      </w:r>
-    </w:p>
-    <w:p>
-      <w:pPr>
-        <w:pStyle w:val="Texto1"/>
-      </w:pPr>
-      <w:r>
-        <w:t xml:space="preserve">Existem duas formas de executar testes, a primeira é a forma estática, na qual o código é examinado e a segunda é a dinâmica, nesta o código é executado. </w:t>
+        <w:t xml:space="preserve">Estes se subdividem em três tipos: Revisão Individual, Pair Programming e Revisão Formal. </w:t>
+      </w:r>
+    </w:p>
+    <w:p>
+      <w:pPr>
+        <w:pStyle w:val="Texto1"/>
+      </w:pPr>
+      <w:r>
+        <w:t>Na revisão individual apenas uma pessoa revisa o documento e depende totalmente do conhecimento desta durante sua execução.</w:t>
+      </w:r>
+    </w:p>
+    <w:p>
+      <w:pPr>
+        <w:pStyle w:val="Texto1"/>
+      </w:pPr>
+      <w:r>
+        <w:t xml:space="preserve">Em Pair Programming dois testers trabalham com o software fazendo uma inversão periódica. Nele podem-se trabalhar o levantamento de requisitos, análise, design e outras atividades de processo. </w:t>
+      </w:r>
+    </w:p>
+    <w:p>
+      <w:pPr>
+        <w:pStyle w:val="Texto1"/>
+      </w:pPr>
+      <w:r>
+        <w:t>A revisão formal pode envolver pares ou grupos, a revisão pode envolver usuários, programadores, analistas, projetistas, operadores, analistas de testes e testadores, desde que eles estejam envolvidos com o projeto. O objetivo desse envolvimento é apontar melhorias.</w:t>
       </w:r>
     </w:p>
     <w:p>
       <w:pPr>
         <w:pStyle w:val="Heading2"/>
       </w:pPr>
-      <w:bookmarkStart w:id="114" w:name="_Toc430443979"/>
-      <w:r>
-        <w:t>Forma estática</w:t>
+      <w:bookmarkStart w:id="114" w:name="_Toc430443980"/>
+      <w:r>
+        <w:t>Forma dinâmica</w:t>
       </w:r>
       <w:r>
         <w:t>:</w:t>
       </w:r>
       <w:bookmarkEnd w:id="114"/>
-    </w:p>
-    <w:p>
-      <w:pPr>
-        <w:pStyle w:val="Texto1"/>
-      </w:pPr>
-      <w:r>
-        <w:t xml:space="preserve">Estes se subdividem em três tipos: Revisão Individual, Pair Programming e Revisão Formal. </w:t>
-      </w:r>
-    </w:p>
-    <w:p>
-      <w:pPr>
-        <w:pStyle w:val="Texto1"/>
-      </w:pPr>
-      <w:r>
-        <w:t>Na revisão individual apenas uma pessoa revisa o documento e depende totalmente do conhecimento desta durante sua execução.</w:t>
-      </w:r>
-    </w:p>
-    <w:p>
-      <w:pPr>
-        <w:pStyle w:val="Texto1"/>
-      </w:pPr>
-      <w:r>
-        <w:t xml:space="preserve">Em Pair Programming dois testers trabalham com o software fazendo uma inversão periódica. Nele podem-se trabalhar o levantamento de requisitos, análise, design e outras atividades de processo. </w:t>
-      </w:r>
-    </w:p>
-    <w:p>
-      <w:pPr>
-        <w:pStyle w:val="Texto1"/>
-      </w:pPr>
-      <w:r>
-        <w:t>A revisão formal pode envolver pares ou grupos, a revisão pode envolver usuários, programadores, analistas, projetistas, operadores, analistas de testes e testadores, desde que eles estejam envolvidos com o projeto. O objetivo desse envolvimento é apontar melhorias.</w:t>
-      </w:r>
-    </w:p>
-    <w:p>
-      <w:pPr>
-        <w:pStyle w:val="Heading2"/>
-      </w:pPr>
-      <w:bookmarkStart w:id="115" w:name="_Toc430443980"/>
-      <w:r>
-        <w:t>Forma dinâmica</w:t>
-      </w:r>
-      <w:r>
-        <w:t>:</w:t>
-      </w:r>
-      <w:bookmarkEnd w:id="115"/>
     </w:p>
     <w:p>
       <w:pPr>
@@ -24744,12 +24424,12 @@
       <w:pPr>
         <w:pStyle w:val="Heading2"/>
       </w:pPr>
-      <w:bookmarkStart w:id="116" w:name="_Toc430443981"/>
+      <w:bookmarkStart w:id="115" w:name="_Toc430443981"/>
       <w:r>
         <w:lastRenderedPageBreak/>
         <w:t>Como os tipos de testes devem ser feitos?</w:t>
       </w:r>
-      <w:bookmarkEnd w:id="116"/>
+      <w:bookmarkEnd w:id="115"/>
     </w:p>
     <w:p>
       <w:pPr>
@@ -24935,14 +24615,14 @@
       <w:pPr>
         <w:pStyle w:val="Heading2"/>
       </w:pPr>
-      <w:bookmarkStart w:id="117" w:name="_Toc430443982"/>
+      <w:bookmarkStart w:id="116" w:name="_Toc430443982"/>
       <w:r>
         <w:t>E o</w:t>
       </w:r>
       <w:r>
         <w:t xml:space="preserve"> que acontece após a execução dos testes?</w:t>
       </w:r>
-      <w:bookmarkEnd w:id="117"/>
+      <w:bookmarkEnd w:id="116"/>
     </w:p>
     <w:p>
       <w:pPr>
@@ -24956,11 +24636,29 @@
       <w:pPr>
         <w:pStyle w:val="Heading2"/>
       </w:pPr>
-      <w:bookmarkStart w:id="118" w:name="_Toc430443983"/>
+      <w:bookmarkStart w:id="117" w:name="_Toc430443983"/>
       <w:r>
         <w:lastRenderedPageBreak/>
         <w:t>Quando os testes terminam?</w:t>
       </w:r>
+      <w:bookmarkEnd w:id="117"/>
+    </w:p>
+    <w:p>
+      <w:pPr>
+        <w:pStyle w:val="Texto1"/>
+      </w:pPr>
+      <w:r>
+        <w:t>Quando o custo destes não está muito elevado e há boa redução dos defeitos encontrados e seus custos</w:t>
+      </w:r>
+    </w:p>
+    <w:p>
+      <w:pPr>
+        <w:pStyle w:val="Heading2"/>
+      </w:pPr>
+      <w:bookmarkStart w:id="118" w:name="_Toc430443984"/>
+      <w:r>
+        <w:t>O que acontece se o software for entregado muito cedo?</w:t>
+      </w:r>
       <w:bookmarkEnd w:id="118"/>
     </w:p>
     <w:p>
@@ -24968,36 +24666,18 @@
         <w:pStyle w:val="Texto1"/>
       </w:pPr>
       <w:r>
-        <w:t>Quando o custo destes não está muito elevado e há boa redução dos defeitos encontrados e seus custos</w:t>
+        <w:t xml:space="preserve">Muitos defeitos podem não ter sido vistos, gerando insatisfação do cliente </w:t>
       </w:r>
     </w:p>
     <w:p>
       <w:pPr>
         <w:pStyle w:val="Heading2"/>
       </w:pPr>
-      <w:bookmarkStart w:id="119" w:name="_Toc430443984"/>
-      <w:r>
-        <w:t>O que acontece se o software for entregado muito cedo?</w:t>
+      <w:bookmarkStart w:id="119" w:name="_Toc430443985"/>
+      <w:r>
+        <w:t>O que acontece se o software for entregado muito tarde?</w:t>
       </w:r>
       <w:bookmarkEnd w:id="119"/>
-    </w:p>
-    <w:p>
-      <w:pPr>
-        <w:pStyle w:val="Texto1"/>
-      </w:pPr>
-      <w:r>
-        <w:t xml:space="preserve">Muitos defeitos podem não ter sido vistos, gerando insatisfação do cliente </w:t>
-      </w:r>
-    </w:p>
-    <w:p>
-      <w:pPr>
-        <w:pStyle w:val="Heading2"/>
-      </w:pPr>
-      <w:bookmarkStart w:id="120" w:name="_Toc430443985"/>
-      <w:r>
-        <w:t>O que acontece se o software for entregado muito tarde?</w:t>
-      </w:r>
-      <w:bookmarkEnd w:id="120"/>
     </w:p>
     <w:p>
       <w:pPr>
@@ -25047,11 +24727,43 @@
       <w:pPr>
         <w:pStyle w:val="Heading1"/>
       </w:pPr>
-      <w:bookmarkStart w:id="121" w:name="_Toc430443986"/>
+      <w:bookmarkStart w:id="120" w:name="_Toc430443986"/>
       <w:r>
         <w:lastRenderedPageBreak/>
         <w:t>Gestão de defeitos</w:t>
       </w:r>
+      <w:bookmarkEnd w:id="120"/>
+    </w:p>
+    <w:p>
+      <w:pPr>
+        <w:pStyle w:val="Texto1"/>
+      </w:pPr>
+      <w:r>
+        <w:t>O principal objetivo dessa gestão é evitar os defeitos. Essa gestão utiliza um processo de melhora continua, as falhas são identificadas e solucionadas, depois armazenadas em um relatório de gestão, assim na próxima vez que o relatório for acessado, ele já estará contendo a solução dos defeitos.</w:t>
+      </w:r>
+    </w:p>
+    <w:p>
+      <w:pPr>
+        <w:pStyle w:val="Texto1"/>
+      </w:pPr>
+      <w:r>
+        <w:t>Prevenir defeitos é uma das fases mais importantes dentro do desenvolvimento de ciclo de vida de um software, pois preveni-los custa muito menos do que o custo de retrabalho. Para essa prevenção, é preciso ter pessoas capacitadas, adequação de processo e de organização, adoção de padrões, treinamento e educação.</w:t>
+      </w:r>
+    </w:p>
+    <w:p>
+      <w:pPr>
+        <w:pStyle w:val="Heading2"/>
+      </w:pPr>
+      <w:bookmarkStart w:id="121" w:name="_Toc430443987"/>
+      <w:r>
+        <w:t xml:space="preserve">Aonde as </w:t>
+      </w:r>
+      <w:r>
+        <w:rPr>
+          <w:rFonts w:hint="eastAsia"/>
+        </w:rPr>
+        <w:t>falhas podem ser identificadas?</w:t>
+      </w:r>
       <w:bookmarkEnd w:id="121"/>
     </w:p>
     <w:p>
@@ -25059,30 +24771,16 @@
         <w:pStyle w:val="Texto1"/>
       </w:pPr>
       <w:r>
-        <w:t>O principal objetivo dessa gestão é evitar os defeitos. Essa gestão utiliza um processo de melhora continua, as falhas são identificadas e solucionadas, depois armazenadas em um relatório de gestão, assim na próxima vez que o relatório for acessado, ele já estará contendo a solução dos defeitos.</w:t>
-      </w:r>
-    </w:p>
-    <w:p>
-      <w:pPr>
-        <w:pStyle w:val="Texto1"/>
-      </w:pPr>
-      <w:r>
-        <w:t>Prevenir defeitos é uma das fases mais importantes dentro do desenvolvimento de ciclo de vida de um software, pois preveni-los custa muito menos do que o custo de retrabalho. Para essa prevenção, é preciso ter pessoas capacitadas, adequação de processo e de organização, adoção de padrões, treinamento e educação.</w:t>
+        <w:t xml:space="preserve"> As falhas geralmente são identificadas durante os testes estáticos e dinâmicos, quando isso acontece elas são passadas para o relatório de gestão, após isso ocorre uma discussão entre a equipe se o erro encontrado é válido ou não para o projeto, e se tem impactos na entrega para o cliente.</w:t>
       </w:r>
     </w:p>
     <w:p>
       <w:pPr>
         <w:pStyle w:val="Heading2"/>
       </w:pPr>
-      <w:bookmarkStart w:id="122" w:name="_Toc430443987"/>
-      <w:r>
-        <w:t xml:space="preserve">Aonde as </w:t>
-      </w:r>
-      <w:r>
-        <w:rPr>
-          <w:rFonts w:hint="eastAsia"/>
-        </w:rPr>
-        <w:t>falhas podem ser identificadas?</w:t>
+      <w:bookmarkStart w:id="122" w:name="_Toc430443988"/>
+      <w:r>
+        <w:t>O que acontece depois que o defeito é reconhecido?</w:t>
       </w:r>
       <w:bookmarkEnd w:id="122"/>
     </w:p>
@@ -25091,36 +24789,18 @@
         <w:pStyle w:val="Texto1"/>
       </w:pPr>
       <w:r>
-        <w:t xml:space="preserve"> As falhas geralmente são identificadas durante os testes estáticos e dinâmicos, quando isso acontece elas são passadas para o relatório de gestão, após isso ocorre uma discussão entre a equipe se o erro encontrado é válido ou não para o projeto, e se tem impactos na entrega para o cliente.</w:t>
+        <w:t>Após a decisão de que se o defeito é válido ou não, a falha deve ser reportada e junto com a documentação dos testes, enviada para o desenvolvedor, caso ocorra divergências na equipe sobre a validação do defeito, o gerenciador do projeto deve decidir o que se deve ser feito com o erro.</w:t>
       </w:r>
     </w:p>
     <w:p>
       <w:pPr>
         <w:pStyle w:val="Heading2"/>
       </w:pPr>
-      <w:bookmarkStart w:id="123" w:name="_Toc430443988"/>
-      <w:r>
-        <w:t>O que acontece depois que o defeito é reconhecido?</w:t>
+      <w:bookmarkStart w:id="123" w:name="_Toc430443989"/>
+      <w:r>
+        <w:t>Como se soluciona os defeitos?</w:t>
       </w:r>
       <w:bookmarkEnd w:id="123"/>
-    </w:p>
-    <w:p>
-      <w:pPr>
-        <w:pStyle w:val="Texto1"/>
-      </w:pPr>
-      <w:r>
-        <w:t>Após a decisão de que se o defeito é válido ou não, a falha deve ser reportada e junto com a documentação dos testes, enviada para o desenvolvedor, caso ocorra divergências na equipe sobre a validação do defeito, o gerenciador do projeto deve decidir o que se deve ser feito com o erro.</w:t>
-      </w:r>
-    </w:p>
-    <w:p>
-      <w:pPr>
-        <w:pStyle w:val="Heading2"/>
-      </w:pPr>
-      <w:bookmarkStart w:id="124" w:name="_Toc430443989"/>
-      <w:r>
-        <w:t>Como se soluciona os defeitos?</w:t>
-      </w:r>
-      <w:bookmarkEnd w:id="124"/>
     </w:p>
     <w:p>
       <w:pPr>
@@ -25219,31 +24899,50 @@
           <w:rFonts w:ascii="Calibri corpo" w:hAnsi="Calibri corpo"/>
         </w:rPr>
       </w:pPr>
-      <w:bookmarkStart w:id="125" w:name="_Toc430444522"/>
+      <w:bookmarkStart w:id="124" w:name="_Toc430444522"/>
       <w:r>
         <w:t xml:space="preserve">Figure </w:t>
       </w:r>
-      <w:r>
-        <w:fldChar w:fldCharType="begin"/>
-      </w:r>
-      <w:r>
-        <w:instrText xml:space="preserve"> SEQ Figure \* ARABIC </w:instrText>
-      </w:r>
-      <w:r>
-        <w:fldChar w:fldCharType="separate"/>
-      </w:r>
-      <w:r>
-        <w:rPr>
-          <w:noProof/>
-        </w:rPr>
-        <w:t>15</w:t>
-      </w:r>
-      <w:r>
-        <w:fldChar w:fldCharType="end"/>
-      </w:r>
+      <w:fldSimple w:instr=" SEQ Figure \* ARABIC ">
+        <w:r>
+          <w:rPr>
+            <w:noProof/>
+          </w:rPr>
+          <w:t>15</w:t>
+        </w:r>
+      </w:fldSimple>
       <w:r>
         <w:t>: Taxonomia</w:t>
       </w:r>
+      <w:bookmarkEnd w:id="124"/>
+    </w:p>
+    <w:p>
+      <w:pPr>
+        <w:pStyle w:val="Texto1"/>
+      </w:pPr>
+      <w:r>
+        <w:rPr>
+          <w:i/>
+        </w:rPr>
+        <w:t>Considerações:</w:t>
+      </w:r>
+      <w:r>
+        <w:t xml:space="preserve"> </w:t>
+      </w:r>
+      <w:r>
+        <w:t>Evitar defeitos é fundamental para que não ocorra a multiplicação de falhas no projeto, a gestão de defeitos deve estar ligada ao desenvolvimento, minimizando os riscos.</w:t>
+      </w:r>
+    </w:p>
+    <w:p>
+      <w:pPr>
+        <w:pStyle w:val="Heading1"/>
+      </w:pPr>
+      <w:bookmarkStart w:id="125" w:name="_Toc430443990"/>
+      <w:bookmarkStart w:id="126" w:name="_GoBack"/>
+      <w:bookmarkEnd w:id="126"/>
+      <w:r>
+        <w:t>Relatórios de teste</w:t>
+      </w:r>
       <w:bookmarkEnd w:id="125"/>
     </w:p>
     <w:p>
@@ -25251,91 +24950,48 @@
         <w:pStyle w:val="Texto1"/>
       </w:pPr>
       <w:r>
-        <w:rPr>
-          <w:i/>
-        </w:rPr>
-        <w:t>Considerações:</w:t>
-      </w:r>
-      <w:r>
-        <w:t xml:space="preserve"> </w:t>
-      </w:r>
-      <w:r>
-        <w:t>Evitar defeitos é fundamental para que não ocorra a multiplicação de falhas no projeto, a gestão de defeitos deve estar ligada ao desenvolvimento, minimizando os riscos.</w:t>
-      </w:r>
-    </w:p>
-    <w:p>
-      <w:pPr>
-        <w:rPr>
-          <w:rFonts w:ascii="Times New Roman" w:hAnsi="Times New Roman" w:cs="Arial"/>
-          <w:noProof/>
-          <w:color w:val="000000" w:themeColor="text1"/>
-          <w:sz w:val="24"/>
-          <w:szCs w:val="23"/>
-          <w:bdr w:val="none" w:sz="0" w:space="0" w:color="auto" w:frame="1"/>
-          <w:shd w:val="clear" w:color="auto" w:fill="FFFFFF"/>
-        </w:rPr>
-      </w:pPr>
-      <w:r>
-        <w:br w:type="page"/>
+        <w:t>São relatórios que documentam os testes, eles visam cumprir três objetivos: definir o escopo do teste, apresentar seus resultados, conclusões e recomendações.</w:t>
+      </w:r>
+    </w:p>
+    <w:p>
+      <w:pPr>
+        <w:pStyle w:val="Texto1"/>
+      </w:pPr>
+      <w:r>
+        <w:t>Se o relatório for feito de imediato, ele serve para prover informações sobre o sistema, definindo se ele está pronto para entrar em produção e minimizar futuras consequências, e se for feito a longo prazo, ele serve para rastrear problemas e analisar a produção.</w:t>
+      </w:r>
+    </w:p>
+    <w:p>
+      <w:pPr>
+        <w:pStyle w:val="Texto1"/>
+      </w:pPr>
+      <w:r>
+        <w:t>Existem três categorias de relatórios de teste: a de situação de projeto, que tem a função de obter informações para a gerência, a de intermediários de teste, que fornecem informações sobre os testes, e os relatórios finais, que apoiam as decisões relativas na implantação do software.</w:t>
+      </w:r>
+    </w:p>
+    <w:p>
+      <w:pPr>
+        <w:pStyle w:val="Texto1"/>
+      </w:pPr>
+      <w:r>
+        <w:t>Durante a elaboração dos relatórios deve ser permitido que a equipe comente o rascunho antes da sua finalização, não se deve incluir nomes ou estabelecer culpados, além de limitar as informações aos itens importantes.</w:t>
+      </w:r>
+    </w:p>
+    <w:p>
+      <w:pPr>
+        <w:pStyle w:val="Texto1"/>
+      </w:pPr>
+      <w:r>
+        <w:t>Quando terminados, os relatórios devem ser entregues ao gerente de projeto, o qual deve envolver as equipes do projeto, para se apontar recomendações.</w:t>
       </w:r>
     </w:p>
     <w:p>
       <w:pPr>
         <w:pStyle w:val="Heading1"/>
       </w:pPr>
-      <w:bookmarkStart w:id="126" w:name="_Toc430443990"/>
+      <w:bookmarkStart w:id="127" w:name="_Toc430443991"/>
       <w:r>
         <w:lastRenderedPageBreak/>
-        <w:t>Relatórios de teste</w:t>
-      </w:r>
-      <w:bookmarkEnd w:id="126"/>
-    </w:p>
-    <w:p>
-      <w:pPr>
-        <w:pStyle w:val="Texto1"/>
-      </w:pPr>
-      <w:r>
-        <w:t>São relatórios que documentam os testes, eles visam cumprir três objetivos: definir o escopo do teste, apresentar seus resultados, conclusões e recomendações.</w:t>
-      </w:r>
-    </w:p>
-    <w:p>
-      <w:pPr>
-        <w:pStyle w:val="Texto1"/>
-      </w:pPr>
-      <w:r>
-        <w:t>Se o relatório for feito de imediato, ele serve para prover informações sobre o sistema, definindo se ele está pronto para entrar em produção e minimizar futuras consequências, e se for feito a longo prazo, ele serve para rastrear problemas e analisar a produção.</w:t>
-      </w:r>
-    </w:p>
-    <w:p>
-      <w:pPr>
-        <w:pStyle w:val="Texto1"/>
-      </w:pPr>
-      <w:r>
-        <w:t>Existem três categorias de relatórios de teste: a de situação de projeto, que tem a função de obter informações para a gerência, a de intermediários de teste, que fornecem informações sobre os testes, e os relatórios finais, que apoiam as decisões relativas na implantação do software.</w:t>
-      </w:r>
-    </w:p>
-    <w:p>
-      <w:pPr>
-        <w:pStyle w:val="Texto1"/>
-      </w:pPr>
-      <w:r>
-        <w:t>Durante a elaboração dos relatórios deve ser permitido que a equipe comente o rascunho antes da sua finalização, não se deve incluir nomes ou estabelecer culpados, além de limitar as informações aos itens importantes.</w:t>
-      </w:r>
-    </w:p>
-    <w:p>
-      <w:pPr>
-        <w:pStyle w:val="Texto1"/>
-      </w:pPr>
-      <w:r>
-        <w:t>Quando terminados, os relatórios devem ser entregues ao gerente de projeto, o qual deve envolver as equipes do projeto, para se apontar recomendações.</w:t>
-      </w:r>
-    </w:p>
-    <w:p>
-      <w:pPr>
-        <w:pStyle w:val="Heading1"/>
-      </w:pPr>
-      <w:bookmarkStart w:id="127" w:name="_Toc430443991"/>
-      <w:r>
         <w:t>Gerência de comunicação</w:t>
       </w:r>
       <w:bookmarkEnd w:id="127"/>
@@ -25435,18 +25091,12 @@
         <w:pStyle w:val="Texto1"/>
       </w:pPr>
       <w:r>
-        <w:lastRenderedPageBreak/>
         <w:t>Saídas: Relatório de progresso, log de teste, relatório de ocorrência e de situação</w:t>
       </w:r>
     </w:p>
     <w:p>
       <w:pPr>
         <w:pStyle w:val="Texto1"/>
-      </w:pPr>
-    </w:p>
-    <w:p>
-      <w:pPr>
-        <w:pStyle w:val="Texto1"/>
         <w:rPr>
           <w:b/>
         </w:rPr>
@@ -25465,22 +25115,6 @@
       <w:r>
         <w:t>Entradas: Documentos, registros e outras informações</w:t>
       </w:r>
-    </w:p>
-    <w:p>
-      <w:pPr>
-        <w:pStyle w:val="Texto1"/>
-      </w:pPr>
-      <w:r>
-        <w:t>Saídas: Plano de gerências de comunicações e relatório de sumário de teste.</w:t>
-      </w:r>
-    </w:p>
-    <w:p>
-      <w:pPr>
-        <w:pStyle w:val="Texto1"/>
-        <w:rPr>
-          <w:shd w:val="clear" w:color="auto" w:fill="F6F6F6"/>
-        </w:rPr>
-      </w:pPr>
     </w:p>
     <w:p>
       <w:pPr>
@@ -25495,6 +25129,9 @@
           <w:docGrid w:linePitch="360"/>
         </w:sectPr>
       </w:pPr>
+      <w:r>
+        <w:t>Saídas: Plano de gerências de comunicações e relatório de sumário de teste.</w:t>
+      </w:r>
     </w:p>
     <w:p>
       <w:pPr>
@@ -25881,6 +25518,7 @@
         <w:docPartUnique/>
       </w:docPartObj>
     </w:sdtPr>
+    <w:sdtEndPr/>
     <w:sdtContent>
       <w:p>
         <w:pPr>
@@ -25929,6 +25567,7 @@
         <w:docPartUnique/>
       </w:docPartObj>
     </w:sdtPr>
+    <w:sdtEndPr/>
     <w:sdtContent>
       <w:p>
         <w:pPr>
@@ -25977,6 +25616,7 @@
         <w:docPartUnique/>
       </w:docPartObj>
     </w:sdtPr>
+    <w:sdtEndPr/>
     <w:sdtContent>
       <w:p>
         <w:pPr>
@@ -26028,6 +25668,7 @@
         <w:docPartUnique/>
       </w:docPartObj>
     </w:sdtPr>
+    <w:sdtEndPr/>
     <w:sdtContent>
       <w:p>
         <w:pPr>
@@ -26047,7 +25688,7 @@
           <w:rPr>
             <w:noProof/>
           </w:rPr>
-          <w:t>36</w:t>
+          <w:t>54</w:t>
         </w:r>
         <w:r>
           <w:fldChar w:fldCharType="end"/>
@@ -26082,6 +25723,7 @@
         <w:docPartUnique/>
       </w:docPartObj>
     </w:sdtPr>
+    <w:sdtEndPr/>
     <w:sdtContent>
       <w:p>
         <w:pPr>
@@ -26101,7 +25743,7 @@
           <w:rPr>
             <w:noProof/>
           </w:rPr>
-          <w:t>70</w:t>
+          <w:t>69</w:t>
         </w:r>
         <w:r>
           <w:fldChar w:fldCharType="end"/>
@@ -26133,6 +25775,7 @@
         <w:docPartUnique/>
       </w:docPartObj>
     </w:sdtPr>
+    <w:sdtEndPr/>
     <w:sdtContent>
       <w:p>
         <w:pPr>
@@ -26152,7 +25795,7 @@
           <w:rPr>
             <w:noProof/>
           </w:rPr>
-          <w:t>71</w:t>
+          <w:t>70</w:t>
         </w:r>
         <w:r>
           <w:fldChar w:fldCharType="end"/>
@@ -26216,6 +25859,7 @@
         <w:docPartUnique/>
       </w:docPartObj>
     </w:sdtPr>
+    <w:sdtEndPr/>
     <w:sdtContent>
       <w:p>
         <w:pPr>
@@ -26264,6 +25908,7 @@
         <w:docPartUnique/>
       </w:docPartObj>
     </w:sdtPr>
+    <w:sdtEndPr/>
     <w:sdtContent>
       <w:p>
         <w:pPr>
@@ -26312,6 +25957,7 @@
         <w:docPartUnique/>
       </w:docPartObj>
     </w:sdtPr>
+    <w:sdtEndPr/>
     <w:sdtContent>
       <w:p>
         <w:pPr>
@@ -26360,6 +26006,7 @@
         <w:docPartUnique/>
       </w:docPartObj>
     </w:sdtPr>
+    <w:sdtEndPr/>
     <w:sdtContent>
       <w:p>
         <w:pPr>
@@ -26408,6 +26055,7 @@
         <w:docPartUnique/>
       </w:docPartObj>
     </w:sdtPr>
+    <w:sdtEndPr/>
     <w:sdtContent>
       <w:p>
         <w:pPr>
@@ -26456,6 +26104,7 @@
         <w:docPartUnique/>
       </w:docPartObj>
     </w:sdtPr>
+    <w:sdtEndPr/>
     <w:sdtContent>
       <w:p>
         <w:pPr>
@@ -35136,7 +34785,7 @@
     <w:link w:val="Texto1Char"/>
     <w:autoRedefine/>
     <w:qFormat/>
-    <w:rsid w:val="00C7258F"/>
+    <w:rsid w:val="00AD5086"/>
     <w:pPr>
       <w:spacing w:line="360" w:lineRule="auto"/>
       <w:jc w:val="both"/>
@@ -35166,7 +34815,7 @@
     <w:name w:val="Texto 1 Char"/>
     <w:basedOn w:val="DefaultParagraphFont"/>
     <w:link w:val="Texto1"/>
-    <w:rsid w:val="00C7258F"/>
+    <w:rsid w:val="00AD5086"/>
     <w:rPr>
       <w:rFonts w:ascii="Times New Roman" w:hAnsi="Times New Roman" w:cs="Arial"/>
       <w:noProof/>
@@ -35798,7 +35447,7 @@
 </file>
 
 <file path=customXml/itemProps1.xml><?xml version="1.0" encoding="utf-8"?>
-<ds:datastoreItem xmlns:ds="http://schemas.openxmlformats.org/officeDocument/2006/customXml" ds:itemID="{40837136-A7CF-4EA5-91AB-D93B488472E1}">
+<ds:datastoreItem xmlns:ds="http://schemas.openxmlformats.org/officeDocument/2006/customXml" ds:itemID="{9DE0D8D2-00BE-4677-BB47-29C6C22C0698}">
   <ds:schemaRefs>
     <ds:schemaRef ds:uri="http://schemas.openxmlformats.org/officeDocument/2006/bibliography"/>
   </ds:schemaRefs>

</xml_diff>